<commit_message>
disk and file management
TIll here, completed custom bootloader, kernel, custom compiler, linker script, memory allocation and freeing, interrupts, input/output, paging and mapping, disk reading, and file management.
</commit_message>
<xml_diff>
--- a/OS_n_Booting.docx
+++ b/OS_n_Booting.docx
@@ -7300,6 +7300,168 @@
         <w:t>Can be used to prevent overwriting of sens data such as program code.</w:t>
       </w:r>
     </w:p>
+    <w:p>
+      <w:r>
+        <w:rPr>
+          <w:noProof/>
+        </w:rPr>
+        <w:lastRenderedPageBreak/>
+        <w:drawing>
+          <wp:inline distT="0" distB="0" distL="0" distR="0" wp14:anchorId="6D407740" wp14:editId="1BB597D9">
+            <wp:extent cx="3964269" cy="2973202"/>
+            <wp:effectExtent l="0" t="0" r="0" b="0"/>
+            <wp:docPr id="1904189449" name="Picture 3" descr="A computer screen shot of a computer&#10;&#10;Description automatically generated"/>
+            <wp:cNvGraphicFramePr>
+              <a:graphicFrameLocks xmlns:a="http://schemas.openxmlformats.org/drawingml/2006/main" noChangeAspect="1"/>
+            </wp:cNvGraphicFramePr>
+            <a:graphic xmlns:a="http://schemas.openxmlformats.org/drawingml/2006/main">
+              <a:graphicData uri="http://schemas.openxmlformats.org/drawingml/2006/picture">
+                <pic:pic xmlns:pic="http://schemas.openxmlformats.org/drawingml/2006/picture">
+                  <pic:nvPicPr>
+                    <pic:cNvPr id="1904189449" name="Picture 3" descr="A computer screen shot of a computer&#10;&#10;Description automatically generated"/>
+                    <pic:cNvPicPr>
+                      <a:picLocks noChangeAspect="1" noChangeArrowheads="1"/>
+                    </pic:cNvPicPr>
+                  </pic:nvPicPr>
+                  <pic:blipFill>
+                    <a:blip r:embed="rId36" cstate="print">
+                      <a:extLst>
+                        <a:ext uri="{28A0092B-C50C-407E-A947-70E740481C1C}">
+                          <a14:useLocalDpi xmlns:a14="http://schemas.microsoft.com/office/drawing/2010/main" val="0"/>
+                        </a:ext>
+                      </a:extLst>
+                    </a:blip>
+                    <a:srcRect/>
+                    <a:stretch>
+                      <a:fillRect/>
+                    </a:stretch>
+                  </pic:blipFill>
+                  <pic:spPr bwMode="auto">
+                    <a:xfrm>
+                      <a:off x="0" y="0"/>
+                      <a:ext cx="3966346" cy="2974760"/>
+                    </a:xfrm>
+                    <a:prstGeom prst="rect">
+                      <a:avLst/>
+                    </a:prstGeom>
+                    <a:noFill/>
+                    <a:ln>
+                      <a:noFill/>
+                    </a:ln>
+                  </pic:spPr>
+                </pic:pic>
+              </a:graphicData>
+            </a:graphic>
+          </wp:inline>
+        </w:drawing>
+      </w:r>
+      <w:r>
+        <w:rPr>
+          <w:noProof/>
+        </w:rPr>
+        <w:drawing>
+          <wp:inline distT="0" distB="0" distL="0" distR="0" wp14:anchorId="7E706262" wp14:editId="155C9465">
+            <wp:extent cx="3932481" cy="3010622"/>
+            <wp:effectExtent l="0" t="0" r="0" b="0"/>
+            <wp:docPr id="940072144" name="Picture 4" descr="A screenshot of a computer&#10;&#10;Description automatically generated"/>
+            <wp:cNvGraphicFramePr>
+              <a:graphicFrameLocks xmlns:a="http://schemas.openxmlformats.org/drawingml/2006/main" noChangeAspect="1"/>
+            </wp:cNvGraphicFramePr>
+            <a:graphic xmlns:a="http://schemas.openxmlformats.org/drawingml/2006/main">
+              <a:graphicData uri="http://schemas.openxmlformats.org/drawingml/2006/picture">
+                <pic:pic xmlns:pic="http://schemas.openxmlformats.org/drawingml/2006/picture">
+                  <pic:nvPicPr>
+                    <pic:cNvPr id="940072144" name="Picture 4" descr="A screenshot of a computer&#10;&#10;Description automatically generated"/>
+                    <pic:cNvPicPr>
+                      <a:picLocks noChangeAspect="1" noChangeArrowheads="1"/>
+                    </pic:cNvPicPr>
+                  </pic:nvPicPr>
+                  <pic:blipFill>
+                    <a:blip r:embed="rId37" cstate="print">
+                      <a:extLst>
+                        <a:ext uri="{28A0092B-C50C-407E-A947-70E740481C1C}">
+                          <a14:useLocalDpi xmlns:a14="http://schemas.microsoft.com/office/drawing/2010/main" val="0"/>
+                        </a:ext>
+                      </a:extLst>
+                    </a:blip>
+                    <a:srcRect/>
+                    <a:stretch>
+                      <a:fillRect/>
+                    </a:stretch>
+                  </pic:blipFill>
+                  <pic:spPr bwMode="auto">
+                    <a:xfrm>
+                      <a:off x="0" y="0"/>
+                      <a:ext cx="3943232" cy="3018852"/>
+                    </a:xfrm>
+                    <a:prstGeom prst="rect">
+                      <a:avLst/>
+                    </a:prstGeom>
+                    <a:noFill/>
+                    <a:ln>
+                      <a:noFill/>
+                    </a:ln>
+                  </pic:spPr>
+                </pic:pic>
+              </a:graphicData>
+            </a:graphic>
+          </wp:inline>
+        </w:drawing>
+      </w:r>
+      <w:r>
+        <w:rPr>
+          <w:noProof/>
+        </w:rPr>
+        <w:drawing>
+          <wp:inline distT="0" distB="0" distL="0" distR="0" wp14:anchorId="27504A58" wp14:editId="460DAAC1">
+            <wp:extent cx="2932064" cy="2199048"/>
+            <wp:effectExtent l="0" t="0" r="0" b="0"/>
+            <wp:docPr id="1148559823" name="Picture 2" descr="A screen shot of a computer&#10;&#10;Description automatically generated"/>
+            <wp:cNvGraphicFramePr>
+              <a:graphicFrameLocks xmlns:a="http://schemas.openxmlformats.org/drawingml/2006/main" noChangeAspect="1"/>
+            </wp:cNvGraphicFramePr>
+            <a:graphic xmlns:a="http://schemas.openxmlformats.org/drawingml/2006/main">
+              <a:graphicData uri="http://schemas.openxmlformats.org/drawingml/2006/picture">
+                <pic:pic xmlns:pic="http://schemas.openxmlformats.org/drawingml/2006/picture">
+                  <pic:nvPicPr>
+                    <pic:cNvPr id="1148559823" name="Picture 2" descr="A screen shot of a computer&#10;&#10;Description automatically generated"/>
+                    <pic:cNvPicPr>
+                      <a:picLocks noChangeAspect="1" noChangeArrowheads="1"/>
+                    </pic:cNvPicPr>
+                  </pic:nvPicPr>
+                  <pic:blipFill>
+                    <a:blip r:embed="rId38" cstate="print">
+                      <a:extLst>
+                        <a:ext uri="{28A0092B-C50C-407E-A947-70E740481C1C}">
+                          <a14:useLocalDpi xmlns:a14="http://schemas.microsoft.com/office/drawing/2010/main" val="0"/>
+                        </a:ext>
+                      </a:extLst>
+                    </a:blip>
+                    <a:srcRect/>
+                    <a:stretch>
+                      <a:fillRect/>
+                    </a:stretch>
+                  </pic:blipFill>
+                  <pic:spPr bwMode="auto">
+                    <a:xfrm>
+                      <a:off x="0" y="0"/>
+                      <a:ext cx="2936853" cy="2202640"/>
+                    </a:xfrm>
+                    <a:prstGeom prst="rect">
+                      <a:avLst/>
+                    </a:prstGeom>
+                    <a:noFill/>
+                    <a:ln>
+                      <a:noFill/>
+                    </a:ln>
+                  </pic:spPr>
+                </pic:pic>
+              </a:graphicData>
+            </a:graphic>
+          </wp:inline>
+        </w:drawing>
+      </w:r>
+    </w:p>
     <w:p/>
     <w:p/>
     <w:p>
@@ -7592,7 +7754,6 @@
         <w:ind w:left="1440" w:firstLine="720"/>
       </w:pPr>
       <w:r>
-        <w:lastRenderedPageBreak/>
         <w:t>}</w:t>
       </w:r>
     </w:p>
@@ -7680,6 +7841,7 @@
         <w:ind w:left="1440" w:firstLine="720"/>
       </w:pPr>
       <w:r>
+        <w:lastRenderedPageBreak/>
         <w:t>For(int i=0; i&lt;256; i++){</w:t>
       </w:r>
     </w:p>
@@ -7725,14 +7887,322 @@
         <w:t>}</w:t>
       </w:r>
     </w:p>
-    <w:p>
-      <w:pPr>
-        <w:pStyle w:val="ListParagraph"/>
-        <w:numPr>
-          <w:ilvl w:val="0"/>
-          <w:numId w:val="1"/>
-        </w:numPr>
-      </w:pPr>
+    <w:p/>
+    <w:p/>
+    <w:p>
+      <w:pPr>
+        <w:pStyle w:val="ListParagraph"/>
+        <w:numPr>
+          <w:ilvl w:val="0"/>
+          <w:numId w:val="2"/>
+        </w:numPr>
+      </w:pPr>
+      <w:r>
+        <w:t>Filesystem: -</w:t>
+      </w:r>
+    </w:p>
+    <w:p>
+      <w:pPr>
+        <w:pStyle w:val="ListParagraph"/>
+        <w:numPr>
+          <w:ilvl w:val="0"/>
+          <w:numId w:val="1"/>
+        </w:numPr>
+      </w:pPr>
+      <w:r>
+        <w:t>A fs is a structure that describes how information is laid on a disk.</w:t>
+      </w:r>
+    </w:p>
+    <w:p>
+      <w:pPr>
+        <w:pStyle w:val="ListParagraph"/>
+        <w:numPr>
+          <w:ilvl w:val="0"/>
+          <w:numId w:val="1"/>
+        </w:numPr>
+      </w:pPr>
+      <w:r>
+        <w:t>Disks are not aware of files. The OS knows the fs struct so knows how to read files form the disk.</w:t>
+      </w:r>
+    </w:p>
+    <w:p>
+      <w:pPr>
+        <w:pStyle w:val="ListParagraph"/>
+        <w:numPr>
+          <w:ilvl w:val="0"/>
+          <w:numId w:val="1"/>
+        </w:numPr>
+      </w:pPr>
+      <w:r>
+        <w:t>Without implementing a fs in your OS you cannot have files.</w:t>
+      </w:r>
+    </w:p>
+    <w:p>
+      <w:pPr>
+        <w:pStyle w:val="ListParagraph"/>
+        <w:numPr>
+          <w:ilvl w:val="0"/>
+          <w:numId w:val="1"/>
+        </w:numPr>
+      </w:pPr>
+      <w:r>
+        <w:t>Disks: -</w:t>
+      </w:r>
+    </w:p>
+    <w:p>
+      <w:pPr>
+        <w:pStyle w:val="ListParagraph"/>
+        <w:numPr>
+          <w:ilvl w:val="1"/>
+          <w:numId w:val="1"/>
+        </w:numPr>
+      </w:pPr>
+      <w:r>
+        <w:t>Hard disks can be thought of as just a gaint array of info split into sectors.</w:t>
+      </w:r>
+    </w:p>
+    <w:p>
+      <w:pPr>
+        <w:pStyle w:val="ListParagraph"/>
+        <w:numPr>
+          <w:ilvl w:val="1"/>
+          <w:numId w:val="1"/>
+        </w:numPr>
+      </w:pPr>
+      <w:r>
+        <w:t>Each sector can be read into memory and is given a LBA (Logical Block Address) number.</w:t>
+      </w:r>
+    </w:p>
+    <w:p>
+      <w:pPr>
+        <w:pStyle w:val="ListParagraph"/>
+        <w:numPr>
+          <w:ilvl w:val="1"/>
+          <w:numId w:val="1"/>
+        </w:numPr>
+      </w:pPr>
+      <w:r>
+        <w:t xml:space="preserve">Files do not exist on the disk. </w:t>
+      </w:r>
+    </w:p>
+    <w:p>
+      <w:pPr>
+        <w:pStyle w:val="ListParagraph"/>
+        <w:numPr>
+          <w:ilvl w:val="1"/>
+          <w:numId w:val="1"/>
+        </w:numPr>
+      </w:pPr>
+      <w:r>
+        <w:t>Disk have no concept of files.</w:t>
+      </w:r>
+    </w:p>
+    <w:p>
+      <w:pPr>
+        <w:pStyle w:val="ListParagraph"/>
+        <w:numPr>
+          <w:ilvl w:val="0"/>
+          <w:numId w:val="1"/>
+        </w:numPr>
+      </w:pPr>
+      <w:r>
+        <w:t>FS structure:-</w:t>
+      </w:r>
+    </w:p>
+    <w:p>
+      <w:pPr>
+        <w:pStyle w:val="ListParagraph"/>
+        <w:numPr>
+          <w:ilvl w:val="1"/>
+          <w:numId w:val="1"/>
+        </w:numPr>
+      </w:pPr>
+      <w:r>
+        <w:t>Contains raw data for files.</w:t>
+      </w:r>
+    </w:p>
+    <w:p>
+      <w:pPr>
+        <w:pStyle w:val="ListParagraph"/>
+        <w:numPr>
+          <w:ilvl w:val="1"/>
+          <w:numId w:val="1"/>
+        </w:numPr>
+      </w:pPr>
+      <w:r>
+        <w:t>Contains fs struct header which can explain things such as how many files are on the disk, where the root directory is located and so on.</w:t>
+      </w:r>
+    </w:p>
+    <w:p>
+      <w:pPr>
+        <w:pStyle w:val="ListParagraph"/>
+        <w:numPr>
+          <w:ilvl w:val="1"/>
+          <w:numId w:val="1"/>
+        </w:numPr>
+      </w:pPr>
+      <w:r>
+        <w:t>The way files are laid out on disk is different depending on the fs you are using for example, “FAT16”, “FAT32”, and more.</w:t>
+      </w:r>
+    </w:p>
+    <w:p>
+      <w:pPr>
+        <w:pStyle w:val="ListParagraph"/>
+        <w:numPr>
+          <w:ilvl w:val="1"/>
+          <w:numId w:val="1"/>
+        </w:numPr>
+      </w:pPr>
+      <w:r>
+        <w:t>Without fs we would be forced to read and write data through the use of sector numbers, struct wourld not exist and corruption would be likely.</w:t>
+      </w:r>
+    </w:p>
+    <w:p>
+      <w:pPr>
+        <w:pStyle w:val="ListParagraph"/>
+        <w:numPr>
+          <w:ilvl w:val="0"/>
+          <w:numId w:val="1"/>
+        </w:numPr>
+      </w:pPr>
+      <w:r>
+        <w:t>FAT16 (File Allocation Table) 16 bits</w:t>
+      </w:r>
+    </w:p>
+    <w:p>
+      <w:pPr>
+        <w:pStyle w:val="ListParagraph"/>
+        <w:numPr>
+          <w:ilvl w:val="1"/>
+          <w:numId w:val="1"/>
+        </w:numPr>
+      </w:pPr>
+      <w:r>
+        <w:t>The first sector in this fs format is the boot sector on a disk. Fields also exist in this first sector that describe the fs such as how many reserved sectors follow it.</w:t>
+      </w:r>
+    </w:p>
+    <w:p>
+      <w:pPr>
+        <w:pStyle w:val="ListParagraph"/>
+        <w:numPr>
+          <w:ilvl w:val="1"/>
+          <w:numId w:val="1"/>
+        </w:numPr>
+      </w:pPr>
+      <w:r>
+        <w:t>Then follows the reserved sectors these are sectors ignored by the fs. There is a filed in the boot sector tha specifies how many reserved sectors there are. Remember the OS must ignore these its not automatic! The disk has no idea.</w:t>
+      </w:r>
+    </w:p>
+    <w:p>
+      <w:pPr>
+        <w:pStyle w:val="ListParagraph"/>
+        <w:numPr>
+          <w:ilvl w:val="1"/>
+          <w:numId w:val="1"/>
+        </w:numPr>
+      </w:pPr>
+      <w:r>
+        <w:t>Now we have our first file allocation table, this table contains values that represent which sluster on the disk are taken and which are free. A cluster isjust a certain number of sectors joined together to represent on cluster.</w:t>
+      </w:r>
+    </w:p>
+    <w:p>
+      <w:pPr>
+        <w:pStyle w:val="ListParagraph"/>
+        <w:numPr>
+          <w:ilvl w:val="1"/>
+          <w:numId w:val="1"/>
+        </w:numPr>
+      </w:pPr>
+      <w:r>
+        <w:t>Next comes our second file aloocation table it’s optional though and depends on the FAT16 header in the boot sector.</w:t>
+      </w:r>
+    </w:p>
+    <w:p>
+      <w:pPr>
+        <w:pStyle w:val="ListParagraph"/>
+        <w:numPr>
+          <w:ilvl w:val="1"/>
+          <w:numId w:val="1"/>
+        </w:numPr>
+      </w:pPr>
+      <w:r>
+        <w:lastRenderedPageBreak/>
+        <w:t>Now comes our root directory this explains what files/ directories are in the root directory of the fs. Each entry has a relative names that represents the file or directory name, attributes susch as read only, the add of the first cluster representing the data on the disk, and many more.</w:t>
+      </w:r>
+    </w:p>
+    <w:p>
+      <w:pPr>
+        <w:pStyle w:val="ListParagraph"/>
+        <w:numPr>
+          <w:ilvl w:val="1"/>
+          <w:numId w:val="1"/>
+        </w:numPr>
+      </w:pPr>
+      <w:r>
+        <w:t>Finally, we have our data region, all the data is here.</w:t>
+      </w:r>
+    </w:p>
+    <w:p>
+      <w:pPr>
+        <w:pStyle w:val="ListParagraph"/>
+        <w:numPr>
+          <w:ilvl w:val="0"/>
+          <w:numId w:val="1"/>
+        </w:numPr>
+      </w:pPr>
+      <w:r>
+        <w:rPr>
+          <w:noProof/>
+        </w:rPr>
+        <w:drawing>
+          <wp:inline distT="0" distB="0" distL="0" distR="0" wp14:anchorId="422D40B8" wp14:editId="7AAFD1B9">
+            <wp:extent cx="4543951" cy="3407963"/>
+            <wp:effectExtent l="0" t="0" r="0" b="0"/>
+            <wp:docPr id="381729070" name="Picture 1" descr="A screen shot of a computer&#10;&#10;Description automatically generated"/>
+            <wp:cNvGraphicFramePr>
+              <a:graphicFrameLocks xmlns:a="http://schemas.openxmlformats.org/drawingml/2006/main" noChangeAspect="1"/>
+            </wp:cNvGraphicFramePr>
+            <a:graphic xmlns:a="http://schemas.openxmlformats.org/drawingml/2006/main">
+              <a:graphicData uri="http://schemas.openxmlformats.org/drawingml/2006/picture">
+                <pic:pic xmlns:pic="http://schemas.openxmlformats.org/drawingml/2006/picture">
+                  <pic:nvPicPr>
+                    <pic:cNvPr id="381729070" name="Picture 1" descr="A screen shot of a computer&#10;&#10;Description automatically generated"/>
+                    <pic:cNvPicPr>
+                      <a:picLocks noChangeAspect="1" noChangeArrowheads="1"/>
+                    </pic:cNvPicPr>
+                  </pic:nvPicPr>
+                  <pic:blipFill>
+                    <a:blip r:embed="rId39" cstate="print">
+                      <a:extLst>
+                        <a:ext uri="{28A0092B-C50C-407E-A947-70E740481C1C}">
+                          <a14:useLocalDpi xmlns:a14="http://schemas.microsoft.com/office/drawing/2010/main" val="0"/>
+                        </a:ext>
+                      </a:extLst>
+                    </a:blip>
+                    <a:srcRect/>
+                    <a:stretch>
+                      <a:fillRect/>
+                    </a:stretch>
+                  </pic:blipFill>
+                  <pic:spPr bwMode="auto">
+                    <a:xfrm>
+                      <a:off x="0" y="0"/>
+                      <a:ext cx="4549344" cy="3412008"/>
+                    </a:xfrm>
+                    <a:prstGeom prst="rect">
+                      <a:avLst/>
+                    </a:prstGeom>
+                    <a:noFill/>
+                    <a:ln>
+                      <a:noFill/>
+                    </a:ln>
+                  </pic:spPr>
+                </pic:pic>
+              </a:graphicData>
+            </a:graphic>
+          </wp:inline>
+        </w:drawing>
+      </w:r>
     </w:p>
     <w:sectPr>
       <w:pgSz w:w="12240" w:h="15840"/>

</xml_diff>

<commit_message>
Kernel-User space switching 2.0
TIll here, I completed custom bootloader, kernel, custom compiler, linker script, memory allocation and freeing, interrupts, input/output, paging and mapping, disk reading, file management, disk streaming, FAT16 implementation by reading a file during boot, filesystem and descriptor, kernel panic, GDT(Global Descriptive Table), TSS(Task Switch Segment), kernel user space switching, task and process creation.
</commit_message>
<xml_diff>
--- a/OS_n_Booting.docx
+++ b/OS_n_Booting.docx
@@ -7522,22 +7522,7 @@
         </w:numPr>
       </w:pPr>
       <w:r>
-        <w:t>ATA</w:t>
-      </w:r>
-      <w:r>
-        <w:t>PI</w:t>
-      </w:r>
-      <w:r>
-        <w:t xml:space="preserve"> (</w:t>
-      </w:r>
-      <w:r>
-        <w:t>serial</w:t>
-      </w:r>
-      <w:r>
-        <w:t>)</w:t>
-      </w:r>
-      <w:r>
-        <w:t>: - used for modern optical drives.</w:t>
+        <w:t>ATAPI (serial): - used for modern optical drives.</w:t>
       </w:r>
     </w:p>
     <w:p>
@@ -7664,16 +7649,7 @@
         <w:ind w:left="1440" w:firstLine="720"/>
       </w:pPr>
       <w:r>
-        <w:t>Outb(</w:t>
-      </w:r>
-      <w:r>
-        <w:t>ox1f2, total</w:t>
-      </w:r>
-      <w:r>
-        <w:t>);</w:t>
-      </w:r>
-      <w:r>
-        <w:t xml:space="preserve"> // send the total number of sectors we want to read</w:t>
+        <w:t>Outb(ox1f2, total); // send the total number of sectors we want to read</w:t>
       </w:r>
     </w:p>
     <w:p>
@@ -7682,16 +7658,7 @@
         <w:ind w:left="1440" w:firstLine="720"/>
       </w:pPr>
       <w:r>
-        <w:t>Outb(</w:t>
-      </w:r>
-      <w:r>
-        <w:t>0x1F3, (unsigned char)(lba &amp; 0xff)</w:t>
-      </w:r>
-      <w:r>
-        <w:t>);</w:t>
-      </w:r>
-      <w:r>
-        <w:t xml:space="preserve"> // send more of the lba</w:t>
+        <w:t>Outb(0x1F3, (unsigned char)(lba &amp; 0xff)); // send more of the lba</w:t>
       </w:r>
     </w:p>
     <w:p>
@@ -7700,16 +7667,7 @@
         <w:ind w:left="1440" w:firstLine="720"/>
       </w:pPr>
       <w:r>
-        <w:t>Outb(</w:t>
-      </w:r>
-      <w:r>
-        <w:t>0x1F4, (unsigned char)( lba &gt;&gt; 8)</w:t>
-      </w:r>
-      <w:r>
-        <w:t>);</w:t>
-      </w:r>
-      <w:r>
-        <w:t xml:space="preserve"> // send more of the lba</w:t>
+        <w:t>Outb(0x1F4, (unsigned char)( lba &gt;&gt; 8)); // send more of the lba</w:t>
       </w:r>
     </w:p>
     <w:p>
@@ -7718,16 +7676,7 @@
         <w:ind w:left="1440" w:firstLine="720"/>
       </w:pPr>
       <w:r>
-        <w:t>Outb(</w:t>
-      </w:r>
-      <w:r>
-        <w:t>0x1F5, (unsigned char)(lba &gt;&gt; 16)</w:t>
-      </w:r>
-      <w:r>
-        <w:t>);</w:t>
-      </w:r>
-      <w:r>
-        <w:t xml:space="preserve"> // send more of the lba</w:t>
+        <w:t>Outb(0x1F5, (unsigned char)(lba &gt;&gt; 16)); // send more of the lba</w:t>
       </w:r>
     </w:p>
     <w:p>
@@ -7736,16 +7685,7 @@
         <w:ind w:left="1440" w:firstLine="720"/>
       </w:pPr>
       <w:r>
-        <w:t>Outb(</w:t>
-      </w:r>
-      <w:r>
-        <w:t>0x1F7, 0x20</w:t>
-      </w:r>
-      <w:r>
-        <w:t>);</w:t>
-      </w:r>
-      <w:r>
-        <w:t xml:space="preserve"> // 0x20 = read command</w:t>
+        <w:t>Outb(0x1F7, 0x20); // 0x20 = read command</w:t>
       </w:r>
     </w:p>
     <w:p>
@@ -8320,16 +8260,7 @@
         </w:numPr>
       </w:pPr>
       <w:r>
-        <w:t xml:space="preserve">The size of a cluster is represented in the boot sector. </w:t>
-      </w:r>
-      <w:r>
-        <w:t xml:space="preserve">The position </w:t>
-      </w:r>
-      <w:r>
-        <w:t>specified as</w:t>
-      </w:r>
-      <w:r>
-        <w:t xml:space="preserve"> the data cluster is this cluster </w:t>
+        <w:t xml:space="preserve">The size of a cluster is represented in the boot sector. The position specified as the data cluster is this cluster </w:t>
       </w:r>
     </w:p>
     <w:p>
@@ -9201,6 +9132,602 @@
       </w:pPr>
       <w:r>
         <w:t>The caller of the file routine does not have to care about which fs to use.</w:t>
+      </w:r>
+    </w:p>
+    <w:p/>
+    <w:p>
+      <w:pPr>
+        <w:pStyle w:val="ListParagraph"/>
+        <w:numPr>
+          <w:ilvl w:val="5"/>
+          <w:numId w:val="1"/>
+        </w:numPr>
+        <w:ind w:left="720"/>
+      </w:pPr>
+      <w:r>
+        <w:t>User land/space: -</w:t>
+      </w:r>
+    </w:p>
+    <w:p>
+      <w:pPr>
+        <w:pStyle w:val="ListParagraph"/>
+        <w:numPr>
+          <w:ilvl w:val="0"/>
+          <w:numId w:val="1"/>
+        </w:numPr>
+      </w:pPr>
+      <w:r>
+        <w:t>User land is a term used to describe when the processor is in a limited privileged state.</w:t>
+      </w:r>
+    </w:p>
+    <w:p>
+      <w:pPr>
+        <w:pStyle w:val="ListParagraph"/>
+        <w:numPr>
+          <w:ilvl w:val="0"/>
+          <w:numId w:val="1"/>
+        </w:numPr>
+      </w:pPr>
+      <w:r>
+        <w:t>It is what OS processes run in.</w:t>
+      </w:r>
+    </w:p>
+    <w:p>
+      <w:pPr>
+        <w:pStyle w:val="ListParagraph"/>
+        <w:numPr>
+          <w:ilvl w:val="0"/>
+          <w:numId w:val="1"/>
+        </w:numPr>
+      </w:pPr>
+      <w:r>
+        <w:t>User land is safe because if something goes wrong the kernel is able to intervene.</w:t>
+      </w:r>
+    </w:p>
+    <w:p>
+      <w:pPr>
+        <w:pStyle w:val="ListParagraph"/>
+        <w:numPr>
+          <w:ilvl w:val="0"/>
+          <w:numId w:val="1"/>
+        </w:numPr>
+      </w:pPr>
+      <w:r>
+        <w:t>It is when the processor is in ring 3.</w:t>
+      </w:r>
+    </w:p>
+    <w:p>
+      <w:pPr>
+        <w:pStyle w:val="ListParagraph"/>
+        <w:numPr>
+          <w:ilvl w:val="0"/>
+          <w:numId w:val="1"/>
+        </w:numPr>
+      </w:pPr>
+      <w:r>
+        <w:t>Restrictions</w:t>
+      </w:r>
+    </w:p>
+    <w:p>
+      <w:pPr>
+        <w:pStyle w:val="ListParagraph"/>
+        <w:numPr>
+          <w:ilvl w:val="1"/>
+          <w:numId w:val="1"/>
+        </w:numPr>
+      </w:pPr>
+      <w:r>
+        <w:t>Access to certain locations in memory can be restricted for user land processes.</w:t>
+      </w:r>
+    </w:p>
+    <w:p>
+      <w:pPr>
+        <w:pStyle w:val="ListParagraph"/>
+        <w:numPr>
+          <w:ilvl w:val="1"/>
+          <w:numId w:val="1"/>
+        </w:numPr>
+      </w:pPr>
+      <w:r>
+        <w:t>Access to certain CPU instructions are restricted from user land.</w:t>
+      </w:r>
+    </w:p>
+    <w:p>
+      <w:pPr>
+        <w:pStyle w:val="ListParagraph"/>
+        <w:numPr>
+          <w:ilvl w:val="1"/>
+          <w:numId w:val="1"/>
+        </w:numPr>
+      </w:pPr>
+      <w:r>
+        <w:t>Using paging the kernel can ensure all processes cannot access each others memory. User land code is unable to override this because its running in an unpriviled state. The instructions for switching pages are disables.</w:t>
+      </w:r>
+    </w:p>
+    <w:p>
+      <w:pPr>
+        <w:pStyle w:val="ListParagraph"/>
+        <w:numPr>
+          <w:ilvl w:val="1"/>
+          <w:numId w:val="1"/>
+        </w:numPr>
+      </w:pPr>
+      <w:r>
+        <w:t>Attempting to run privileged instructions whilst in user land will cause a protections fault. The protection fault exception interrupt handler will then be responsible for solving the problem.</w:t>
+      </w:r>
+    </w:p>
+    <w:p>
+      <w:pPr>
+        <w:pStyle w:val="ListParagraph"/>
+        <w:numPr>
+          <w:ilvl w:val="0"/>
+          <w:numId w:val="1"/>
+        </w:numPr>
+      </w:pPr>
+      <w:r>
+        <w:t>Kernel land is hen the processor is in its max privileged state.</w:t>
+      </w:r>
+    </w:p>
+    <w:p>
+      <w:pPr>
+        <w:pStyle w:val="ListParagraph"/>
+        <w:numPr>
+          <w:ilvl w:val="0"/>
+          <w:numId w:val="1"/>
+        </w:numPr>
+      </w:pPr>
+      <w:r>
+        <w:t>Whilst in kernel land any area in memory can be changed, any CPU instruction can be run.</w:t>
+      </w:r>
+    </w:p>
+    <w:p>
+      <w:pPr>
+        <w:pStyle w:val="ListParagraph"/>
+        <w:numPr>
+          <w:ilvl w:val="0"/>
+          <w:numId w:val="1"/>
+        </w:numPr>
+      </w:pPr>
+      <w:r>
+        <w:t>There is also a high risk of damage to the system if things go wrong.</w:t>
+      </w:r>
+    </w:p>
+    <w:p>
+      <w:pPr>
+        <w:pStyle w:val="ListParagraph"/>
+        <w:numPr>
+          <w:ilvl w:val="0"/>
+          <w:numId w:val="1"/>
+        </w:numPr>
+      </w:pPr>
+      <w:r>
+        <w:t>Kernel land is when the processor is in a privileged protection ring such as ring 0.</w:t>
+      </w:r>
+    </w:p>
+    <w:p/>
+    <w:p>
+      <w:pPr>
+        <w:pStyle w:val="ListParagraph"/>
+        <w:numPr>
+          <w:ilvl w:val="5"/>
+          <w:numId w:val="1"/>
+        </w:numPr>
+        <w:ind w:left="720"/>
+      </w:pPr>
+      <w:r>
+        <w:t>User land setup: -</w:t>
+      </w:r>
+    </w:p>
+    <w:p>
+      <w:pPr>
+        <w:pStyle w:val="ListParagraph"/>
+        <w:numPr>
+          <w:ilvl w:val="0"/>
+          <w:numId w:val="1"/>
+        </w:numPr>
+      </w:pPr>
+      <w:r>
+        <w:t>Setup user code and data segments.</w:t>
+      </w:r>
+    </w:p>
+    <w:p>
+      <w:pPr>
+        <w:pStyle w:val="ListParagraph"/>
+        <w:numPr>
+          <w:ilvl w:val="0"/>
+          <w:numId w:val="1"/>
+        </w:numPr>
+      </w:pPr>
+      <w:r>
+        <w:t>Setup a TSS(Task Switch Segment).</w:t>
+      </w:r>
+    </w:p>
+    <w:p>
+      <w:pPr>
+        <w:pStyle w:val="ListParagraph"/>
+        <w:numPr>
+          <w:ilvl w:val="0"/>
+          <w:numId w:val="1"/>
+        </w:numPr>
+      </w:pPr>
+      <w:r>
+        <w:t>Pretend we are returning from an interrupt pushing appro</w:t>
+      </w:r>
+      <w:r>
+        <w:t>priate flags, and data to the stack before executing an “iret” instruction to change the processors privilege state.</w:t>
+      </w:r>
+    </w:p>
+    <w:p>
+      <w:pPr>
+        <w:pStyle w:val="ListParagraph"/>
+        <w:numPr>
+          <w:ilvl w:val="0"/>
+          <w:numId w:val="1"/>
+        </w:numPr>
+      </w:pPr>
+      <w:r>
+        <w:t>Code: -</w:t>
+      </w:r>
+    </w:p>
+    <w:p>
+      <w:pPr>
+        <w:pStyle w:val="ListParagraph"/>
+        <w:numPr>
+          <w:ilvl w:val="1"/>
+          <w:numId w:val="1"/>
+        </w:numPr>
+      </w:pPr>
+      <w:r>
+        <w:t>Struct gdt gdt_eral[COS32_TOTAL_GDT_SEGMENTS];</w:t>
+      </w:r>
+    </w:p>
+    <w:p>
+      <w:pPr>
+        <w:pStyle w:val="ListParagraph"/>
+        <w:numPr>
+          <w:ilvl w:val="1"/>
+          <w:numId w:val="1"/>
+        </w:numPr>
+      </w:pPr>
+      <w:r>
+        <w:t>Struct gdt_structred gdt_structured[COS32_TOTAL_GDT_SEGMENTS] = {</w:t>
+      </w:r>
+    </w:p>
+    <w:p>
+      <w:pPr>
+        <w:pStyle w:val="ListParagraph"/>
+        <w:ind w:left="1440" w:firstLine="720"/>
+      </w:pPr>
+      <w:r>
+        <w:t>(.base = 0x00, .limit = 0x00, .type = 0x9a), //null segment</w:t>
+      </w:r>
+    </w:p>
+    <w:p>
+      <w:pPr>
+        <w:pStyle w:val="ListParagraph"/>
+        <w:ind w:left="1440" w:firstLine="720"/>
+      </w:pPr>
+      <w:r>
+        <w:t>(.base = 0x00, .limit = 0x</w:t>
+      </w:r>
+      <w:r>
+        <w:t>fffffffff</w:t>
+      </w:r>
+      <w:r>
+        <w:t>, .type = 0x9a),</w:t>
+      </w:r>
+      <w:r>
+        <w:t xml:space="preserve"> //kernel code segment</w:t>
+      </w:r>
+    </w:p>
+    <w:p>
+      <w:pPr>
+        <w:pStyle w:val="ListParagraph"/>
+        <w:ind w:left="1440" w:firstLine="720"/>
+      </w:pPr>
+      <w:r>
+        <w:t>(.base = 0x00, .limit =</w:t>
+      </w:r>
+      <w:r>
+        <w:t xml:space="preserve"> </w:t>
+      </w:r>
+      <w:r>
+        <w:t>0xfffffffff, .type = 0x9</w:t>
+      </w:r>
+      <w:r>
+        <w:t>2</w:t>
+      </w:r>
+      <w:r>
+        <w:t>),</w:t>
+      </w:r>
+      <w:r>
+        <w:t xml:space="preserve"> //kernel data segment</w:t>
+      </w:r>
+    </w:p>
+    <w:p>
+      <w:pPr>
+        <w:pStyle w:val="ListParagraph"/>
+        <w:ind w:left="1440" w:firstLine="720"/>
+      </w:pPr>
+      <w:r>
+        <w:t>(.base = 0x00, .limit = 0xfffffffff, .type = 0x</w:t>
+      </w:r>
+      <w:r>
+        <w:t>f8</w:t>
+      </w:r>
+      <w:r>
+        <w:t>),</w:t>
+      </w:r>
+      <w:r>
+        <w:t xml:space="preserve"> // user code segment</w:t>
+      </w:r>
+    </w:p>
+    <w:p>
+      <w:pPr>
+        <w:pStyle w:val="ListParagraph"/>
+        <w:ind w:left="1440" w:firstLine="720"/>
+      </w:pPr>
+      <w:r>
+        <w:t>(.base = 0x00, .limit = 0xfffffffff, .type = 0x</w:t>
+      </w:r>
+      <w:r>
+        <w:t>f2</w:t>
+      </w:r>
+      <w:r>
+        <w:t>),</w:t>
+      </w:r>
+      <w:r>
+        <w:t xml:space="preserve"> // user data segment</w:t>
+      </w:r>
+    </w:p>
+    <w:p>
+      <w:pPr>
+        <w:pStyle w:val="ListParagraph"/>
+        <w:ind w:left="1440" w:firstLine="720"/>
+      </w:pPr>
+      <w:r>
+        <w:t xml:space="preserve">(.base = </w:t>
+      </w:r>
+      <w:r>
+        <w:t>(uint32_t)&amp;tss</w:t>
+      </w:r>
+      <w:r>
+        <w:t xml:space="preserve">, .limit = </w:t>
+      </w:r>
+      <w:r>
+        <w:t>sizeof(tss)</w:t>
+      </w:r>
+      <w:r>
+        <w:t>, .type = 0x</w:t>
+      </w:r>
+      <w:r>
+        <w:t>E9</w:t>
+      </w:r>
+      <w:r>
+        <w:t>)</w:t>
+      </w:r>
+      <w:r>
+        <w:t xml:space="preserve"> // TSS segment</w:t>
+      </w:r>
+    </w:p>
+    <w:p>
+      <w:pPr>
+        <w:pStyle w:val="ListParagraph"/>
+        <w:ind w:left="1440" w:firstLine="720"/>
+      </w:pPr>
+      <w:r>
+        <w:t>}</w:t>
+      </w:r>
+      <w:r>
+        <w:t>;</w:t>
+      </w:r>
+    </w:p>
+    <w:p>
+      <w:pPr>
+        <w:pStyle w:val="ListParagraph"/>
+        <w:numPr>
+          <w:ilvl w:val="0"/>
+          <w:numId w:val="1"/>
+        </w:numPr>
+      </w:pPr>
+      <w:r>
+        <w:t>TSS (task switch segment): -</w:t>
+      </w:r>
+    </w:p>
+    <w:p>
+      <w:pPr>
+        <w:pStyle w:val="ListParagraph"/>
+        <w:numPr>
+          <w:ilvl w:val="1"/>
+          <w:numId w:val="1"/>
+        </w:numPr>
+      </w:pPr>
+      <w:r>
+        <w:t>It is a way for the processor to get back to kernel land when we have a system interrupt.</w:t>
+      </w:r>
+    </w:p>
+    <w:p>
+      <w:pPr>
+        <w:pStyle w:val="ListParagraph"/>
+        <w:numPr>
+          <w:ilvl w:val="1"/>
+          <w:numId w:val="1"/>
+        </w:numPr>
+      </w:pPr>
+      <w:r>
+        <w:t>The TSS explains things such as where the kernel stack is located.</w:t>
+      </w:r>
+    </w:p>
+    <w:p>
+      <w:pPr>
+        <w:pStyle w:val="ListParagraph"/>
+        <w:numPr>
+          <w:ilvl w:val="1"/>
+          <w:numId w:val="1"/>
+        </w:numPr>
+      </w:pPr>
+      <w:r>
+        <w:lastRenderedPageBreak/>
+        <w:t>Upon receiving an interrupt when the processor is in user land state, the processor will switch to kernel code and data segments. It will then restore the stack pointer located in the TSS before then invoking the kernel interrupt handler.</w:t>
+      </w:r>
+    </w:p>
+    <w:p>
+      <w:pPr>
+        <w:pStyle w:val="ListParagraph"/>
+        <w:numPr>
+          <w:ilvl w:val="1"/>
+          <w:numId w:val="1"/>
+        </w:numPr>
+      </w:pPr>
+      <w:r>
+        <w:t>In TSS struct we only have to care about the ESP0 and SS0 variables for our TSS.</w:t>
+      </w:r>
+    </w:p>
+    <w:p>
+      <w:pPr>
+        <w:pStyle w:val="ListParagraph"/>
+        <w:numPr>
+          <w:ilvl w:val="0"/>
+          <w:numId w:val="1"/>
+        </w:numPr>
+      </w:pPr>
+      <w:r>
+        <w:t>Example of returning from an interrupt</w:t>
+      </w:r>
+    </w:p>
+    <w:p>
+      <w:pPr>
+        <w:pStyle w:val="ListParagraph"/>
+        <w:numPr>
+          <w:ilvl w:val="1"/>
+          <w:numId w:val="1"/>
+        </w:numPr>
+      </w:pPr>
+      <w:r>
+        <w:t>We should set our segment register to the user data segment that we created in previous steps. This is likely 0x23. “ds”, “es”, “fs” and “gs” regs should be changed, but not stack segment.</w:t>
+      </w:r>
+    </w:p>
+    <w:p>
+      <w:pPr>
+        <w:pStyle w:val="ListParagraph"/>
+        <w:numPr>
+          <w:ilvl w:val="1"/>
+          <w:numId w:val="1"/>
+        </w:numPr>
+      </w:pPr>
+      <w:r>
+        <w:t>Next we save our stack pointer in the EAX red as we are about to modify the stack.</w:t>
+      </w:r>
+    </w:p>
+    <w:p>
+      <w:pPr>
+        <w:pStyle w:val="ListParagraph"/>
+        <w:numPr>
+          <w:ilvl w:val="1"/>
+          <w:numId w:val="1"/>
+        </w:numPr>
+      </w:pPr>
+      <w:r>
+        <w:t>Now we push our user data segment to the stack “0x23”.</w:t>
+      </w:r>
+    </w:p>
+    <w:p>
+      <w:pPr>
+        <w:pStyle w:val="ListParagraph"/>
+        <w:numPr>
+          <w:ilvl w:val="1"/>
+          <w:numId w:val="1"/>
+        </w:numPr>
+      </w:pPr>
+      <w:r>
+        <w:t>Now we push our</w:t>
+      </w:r>
+      <w:r>
+        <w:t xml:space="preserve"> stack pointer we saved in EAX earlier.</w:t>
+      </w:r>
+    </w:p>
+    <w:p>
+      <w:pPr>
+        <w:pStyle w:val="ListParagraph"/>
+        <w:numPr>
+          <w:ilvl w:val="1"/>
+          <w:numId w:val="1"/>
+        </w:numPr>
+      </w:pPr>
+      <w:r>
+        <w:t>Next we push our current flags to the stack but not before we bitwise OR the bit that re-enables interrupts. This is important as our interrupts are cleared at this moment in time and we only want to re-enable them when we “iret”.</w:t>
+      </w:r>
+    </w:p>
+    <w:p>
+      <w:pPr>
+        <w:pStyle w:val="ListParagraph"/>
+        <w:numPr>
+          <w:ilvl w:val="1"/>
+          <w:numId w:val="1"/>
+        </w:numPr>
+      </w:pPr>
+      <w:r>
+        <w:t>Now we push the user code segment which should ne “0x18”.</w:t>
+      </w:r>
+    </w:p>
+    <w:p>
+      <w:pPr>
+        <w:pStyle w:val="ListParagraph"/>
+        <w:numPr>
+          <w:ilvl w:val="1"/>
+          <w:numId w:val="1"/>
+        </w:numPr>
+      </w:pPr>
+      <w:r>
+        <w:t>Finally we psuh the address of the function we want to run in user land.</w:t>
+      </w:r>
+    </w:p>
+    <w:p>
+      <w:pPr>
+        <w:pStyle w:val="ListParagraph"/>
+        <w:numPr>
+          <w:ilvl w:val="1"/>
+          <w:numId w:val="1"/>
+        </w:numPr>
+      </w:pPr>
+      <w:r>
+        <w:t xml:space="preserve"> The last step is to call an “iret” which should force the process into a user land unprivileged state.</w:t>
+      </w:r>
+    </w:p>
+    <w:p>
+      <w:pPr>
+        <w:pStyle w:val="ListParagraph"/>
+        <w:numPr>
+          <w:ilvl w:val="0"/>
+          <w:numId w:val="1"/>
+        </w:numPr>
+      </w:pPr>
+      <w:r>
+        <w:t>Getting back to user land when in a kernel interrupt: -</w:t>
+      </w:r>
+    </w:p>
+    <w:p>
+      <w:pPr>
+        <w:pStyle w:val="ListParagraph"/>
+        <w:numPr>
+          <w:ilvl w:val="1"/>
+          <w:numId w:val="1"/>
+        </w:numPr>
+      </w:pPr>
+      <w:r>
+        <w:t>When an interrupt is invoked whilst the processor is in the user land state the processor will push the same regs that we pushed to get to the user land in the first plave. This way getting back to user land is very easy you just invoke “iret” at the end of your kernel interrupt routine, causing the kernel to go back to the user program and just after the user programs interrupt instruction.</w:t>
+      </w:r>
+    </w:p>
+    <w:p>
+      <w:pPr>
+        <w:pStyle w:val="ListParagraph"/>
+        <w:numPr>
+          <w:ilvl w:val="1"/>
+          <w:numId w:val="1"/>
+        </w:numPr>
+      </w:pPr>
+      <w:r>
+        <w:t>In a multi-tasking system user land regs will need to be salvaged when entering kernel land, this is imp so we can switch to the next process task if we want too. When ever we want to switch back to the old task we just swap the old regs of the task back to the real CPU regs again and then finally we drop the processor back into user land the task will then continue executing as if nothing happened.</w:t>
       </w:r>
     </w:p>
     <w:p>
@@ -10039,6 +10566,7 @@
   <w:style w:type="character" w:default="1" w:styleId="DefaultParagraphFont">
     <w:name w:val="Default Paragraph Font"/>
     <w:uiPriority w:val="1"/>
+    <w:semiHidden/>
     <w:unhideWhenUsed/>
   </w:style>
   <w:style w:type="table" w:default="1" w:styleId="TableNormal">

</xml_diff>

<commit_message>
Kernel-User space, user program creation 4.0
TIll here, I completed custom bootloader, kernel, custom compiler, linker script, memory allocation and freeing, interrupts, input/output, paging and mapping, disk reading, file management, disk streaming, FAT16 implementation by reading a file during boot, filesystem and descriptor, kernel panic, GDT(Global Descriptive Table), TSS(Task Switch Segment), user task and user process creation and interrupt handling for kernel and user space switching.
</commit_message>
<xml_diff>
--- a/OS_n_Booting.docx
+++ b/OS_n_Booting.docx
@@ -9408,16 +9408,7 @@
         <w:ind w:left="1440" w:firstLine="720"/>
       </w:pPr>
       <w:r>
-        <w:t>(.base = 0x00, .limit = 0x</w:t>
-      </w:r>
-      <w:r>
-        <w:t>fffffffff</w:t>
-      </w:r>
-      <w:r>
-        <w:t>, .type = 0x9a),</w:t>
-      </w:r>
-      <w:r>
-        <w:t xml:space="preserve"> //kernel code segment</w:t>
+        <w:t>(.base = 0x00, .limit = 0xfffffffff, .type = 0x9a), //kernel code segment</w:t>
       </w:r>
     </w:p>
     <w:p>
@@ -9426,22 +9417,7 @@
         <w:ind w:left="1440" w:firstLine="720"/>
       </w:pPr>
       <w:r>
-        <w:t>(.base = 0x00, .limit =</w:t>
-      </w:r>
-      <w:r>
-        <w:t xml:space="preserve"> </w:t>
-      </w:r>
-      <w:r>
-        <w:t>0xfffffffff, .type = 0x9</w:t>
-      </w:r>
-      <w:r>
-        <w:t>2</w:t>
-      </w:r>
-      <w:r>
-        <w:t>),</w:t>
-      </w:r>
-      <w:r>
-        <w:t xml:space="preserve"> //kernel data segment</w:t>
+        <w:t>(.base = 0x00, .limit = 0xfffffffff, .type = 0x92), //kernel data segment</w:t>
       </w:r>
     </w:p>
     <w:p>
@@ -9450,16 +9426,7 @@
         <w:ind w:left="1440" w:firstLine="720"/>
       </w:pPr>
       <w:r>
-        <w:t>(.base = 0x00, .limit = 0xfffffffff, .type = 0x</w:t>
-      </w:r>
-      <w:r>
-        <w:t>f8</w:t>
-      </w:r>
-      <w:r>
-        <w:t>),</w:t>
-      </w:r>
-      <w:r>
-        <w:t xml:space="preserve"> // user code segment</w:t>
+        <w:t>(.base = 0x00, .limit = 0xfffffffff, .type = 0xf8), // user code segment</w:t>
       </w:r>
     </w:p>
     <w:p>
@@ -9468,16 +9435,7 @@
         <w:ind w:left="1440" w:firstLine="720"/>
       </w:pPr>
       <w:r>
-        <w:t>(.base = 0x00, .limit = 0xfffffffff, .type = 0x</w:t>
-      </w:r>
-      <w:r>
-        <w:t>f2</w:t>
-      </w:r>
-      <w:r>
-        <w:t>),</w:t>
-      </w:r>
-      <w:r>
-        <w:t xml:space="preserve"> // user data segment</w:t>
+        <w:t>(.base = 0x00, .limit = 0xfffffffff, .type = 0xf2), // user data segment</w:t>
       </w:r>
     </w:p>
     <w:p>
@@ -9486,28 +9444,7 @@
         <w:ind w:left="1440" w:firstLine="720"/>
       </w:pPr>
       <w:r>
-        <w:t xml:space="preserve">(.base = </w:t>
-      </w:r>
-      <w:r>
-        <w:t>(uint32_t)&amp;tss</w:t>
-      </w:r>
-      <w:r>
-        <w:t xml:space="preserve">, .limit = </w:t>
-      </w:r>
-      <w:r>
-        <w:t>sizeof(tss)</w:t>
-      </w:r>
-      <w:r>
-        <w:t>, .type = 0x</w:t>
-      </w:r>
-      <w:r>
-        <w:t>E9</w:t>
-      </w:r>
-      <w:r>
-        <w:t>)</w:t>
-      </w:r>
-      <w:r>
-        <w:t xml:space="preserve"> // TSS segment</w:t>
+        <w:t>(.base = (uint32_t)&amp;tss, .limit = sizeof(tss), .type = 0xE9) // TSS segment</w:t>
       </w:r>
     </w:p>
     <w:p>
@@ -9638,6 +9575,7 @@
           <w:ilvl w:val="1"/>
           <w:numId w:val="1"/>
         </w:numPr>
+        <w:ind w:left="810"/>
       </w:pPr>
       <w:r>
         <w:t>Now we push our</w:t>
@@ -9728,6 +9666,362 @@
       </w:pPr>
       <w:r>
         <w:t>In a multi-tasking system user land regs will need to be salvaged when entering kernel land, this is imp so we can switch to the next process task if we want too. When ever we want to switch back to the old task we just swap the old regs of the task back to the real CPU regs again and then finally we drop the processor back into user land the task will then continue executing as if nothing happened.</w:t>
+      </w:r>
+    </w:p>
+    <w:p/>
+    <w:p>
+      <w:pPr>
+        <w:pStyle w:val="ListParagraph"/>
+        <w:numPr>
+          <w:ilvl w:val="5"/>
+          <w:numId w:val="1"/>
+        </w:numPr>
+        <w:ind w:left="720"/>
+      </w:pPr>
+      <w:r>
+        <w:t>Talking with the kernel from userland: -</w:t>
+      </w:r>
+    </w:p>
+    <w:p>
+      <w:pPr>
+        <w:pStyle w:val="ListParagraph"/>
+        <w:numPr>
+          <w:ilvl w:val="0"/>
+          <w:numId w:val="1"/>
+        </w:numPr>
+      </w:pPr>
+      <w:r>
+        <w:t>Communication with the kernel form a process</w:t>
+      </w:r>
+    </w:p>
+    <w:p>
+      <w:pPr>
+        <w:pStyle w:val="ListParagraph"/>
+        <w:numPr>
+          <w:ilvl w:val="1"/>
+          <w:numId w:val="1"/>
+        </w:numPr>
+      </w:pPr>
+      <w:r>
+        <w:t>User program calls an interrupt using the interrupt instructions.</w:t>
+      </w:r>
+    </w:p>
+    <w:p>
+      <w:pPr>
+        <w:pStyle w:val="ListParagraph"/>
+        <w:numPr>
+          <w:ilvl w:val="1"/>
+          <w:numId w:val="1"/>
+        </w:numPr>
+      </w:pPr>
+      <w:r>
+        <w:t>Kernel interrupt routine is executed and extracts arguments prushed by the user program.</w:t>
+      </w:r>
+    </w:p>
+    <w:p>
+      <w:pPr>
+        <w:pStyle w:val="ListParagraph"/>
+        <w:numPr>
+          <w:ilvl w:val="1"/>
+          <w:numId w:val="1"/>
+        </w:numPr>
+      </w:pPr>
+      <w:r>
+        <w:t>Kernel interrupt routine returns the result.</w:t>
+      </w:r>
+    </w:p>
+    <w:p>
+      <w:pPr>
+        <w:pStyle w:val="ListParagraph"/>
+        <w:numPr>
+          <w:ilvl w:val="0"/>
+          <w:numId w:val="1"/>
+        </w:numPr>
+      </w:pPr>
+      <w:r>
+        <w:t>User program calls an interrupt using the interrupt instruction: -</w:t>
+      </w:r>
+    </w:p>
+    <w:p>
+      <w:pPr>
+        <w:pStyle w:val="ListParagraph"/>
+        <w:numPr>
+          <w:ilvl w:val="1"/>
+          <w:numId w:val="1"/>
+        </w:numPr>
+      </w:pPr>
+      <w:r>
+        <w:t>Lets we have a kernel operation that’s represented by code 1. It simply prints a messafe to the screen.</w:t>
+      </w:r>
+    </w:p>
+    <w:p>
+      <w:pPr>
+        <w:pStyle w:val="ListParagraph"/>
+        <w:numPr>
+          <w:ilvl w:val="1"/>
+          <w:numId w:val="1"/>
+        </w:numPr>
+      </w:pPr>
+      <w:r>
+        <w:t>Telling the kernel to print is easy from userland we do the following: -</w:t>
+      </w:r>
+    </w:p>
+    <w:p>
+      <w:pPr>
+        <w:pStyle w:val="ListParagraph"/>
+        <w:numPr>
+          <w:ilvl w:val="2"/>
+          <w:numId w:val="1"/>
+        </w:numPr>
+      </w:pPr>
+      <w:r>
+        <w:lastRenderedPageBreak/>
+        <w:t>The user program begins by setting the “EAX” regs to 1, this is the kernel operation code for print operations.</w:t>
+      </w:r>
+    </w:p>
+    <w:p>
+      <w:pPr>
+        <w:pStyle w:val="ListParagraph"/>
+        <w:numPr>
+          <w:ilvl w:val="2"/>
+          <w:numId w:val="1"/>
+        </w:numPr>
+      </w:pPr>
+      <w:r>
+        <w:t>The user program then pushes the address of the message that should be printed to the screen.</w:t>
+      </w:r>
+    </w:p>
+    <w:p>
+      <w:pPr>
+        <w:pStyle w:val="ListParagraph"/>
+        <w:numPr>
+          <w:ilvl w:val="2"/>
+          <w:numId w:val="1"/>
+        </w:numPr>
+      </w:pPr>
+      <w:r>
+        <w:t>The user program issues an interrupt to the kern</w:t>
+      </w:r>
+      <w:r>
+        <w:t>e</w:t>
+      </w:r>
+      <w:r>
+        <w:t>l. The interrupt number used is 0x80 as in this hypothetical kernel implementation we have decided to use interrupt 0x80 for handing cmds to the kernel.</w:t>
+      </w:r>
+    </w:p>
+    <w:p>
+      <w:pPr>
+        <w:pStyle w:val="ListParagraph"/>
+        <w:ind w:left="2880"/>
+      </w:pPr>
+      <w:r>
+        <w:t>Print:</w:t>
+      </w:r>
+    </w:p>
+    <w:p>
+      <w:pPr>
+        <w:pStyle w:val="ListParagraph"/>
+        <w:ind w:left="2880"/>
+      </w:pPr>
+      <w:r>
+        <w:tab/>
+        <w:t>Push ebp</w:t>
+      </w:r>
+    </w:p>
+    <w:p>
+      <w:pPr>
+        <w:pStyle w:val="ListParagraph"/>
+        <w:ind w:left="2880"/>
+      </w:pPr>
+      <w:r>
+        <w:tab/>
+        <w:t>Mov ebp, esp</w:t>
+      </w:r>
+    </w:p>
+    <w:p>
+      <w:pPr>
+        <w:pStyle w:val="ListParagraph"/>
+        <w:ind w:left="2880" w:firstLine="720"/>
+      </w:pPr>
+      <w:r>
+        <w:t>Mov eax, 1 ; cmd 1 =print</w:t>
+      </w:r>
+    </w:p>
+    <w:p>
+      <w:pPr>
+        <w:pStyle w:val="ListParagraph"/>
+        <w:ind w:left="2880" w:firstLine="720"/>
+      </w:pPr>
+      <w:r>
+        <w:t>Mov ebx, [ebp+8] ; string to print</w:t>
+      </w:r>
+    </w:p>
+    <w:p>
+      <w:pPr>
+        <w:pStyle w:val="ListParagraph"/>
+        <w:ind w:left="2880" w:firstLine="720"/>
+      </w:pPr>
+      <w:r>
+        <w:t>Push dword ebx ; push it to the stack</w:t>
+      </w:r>
+    </w:p>
+    <w:p>
+      <w:pPr>
+        <w:pStyle w:val="ListParagraph"/>
+        <w:ind w:left="2880" w:firstLine="720"/>
+      </w:pPr>
+      <w:r>
+        <w:t>Int 0x80 ; invoke kernel to print</w:t>
+      </w:r>
+    </w:p>
+    <w:p>
+      <w:pPr>
+        <w:pStyle w:val="ListParagraph"/>
+        <w:ind w:left="2880" w:firstLine="720"/>
+      </w:pPr>
+      <w:r>
+        <w:t>Add esp, 4 ; restore stack</w:t>
+      </w:r>
+    </w:p>
+    <w:p>
+      <w:pPr>
+        <w:pStyle w:val="ListParagraph"/>
+        <w:ind w:left="2880" w:firstLine="720"/>
+      </w:pPr>
+      <w:r>
+        <w:t>Pop ebp</w:t>
+      </w:r>
+    </w:p>
+    <w:p>
+      <w:pPr>
+        <w:pStyle w:val="ListParagraph"/>
+        <w:ind w:left="2880" w:firstLine="720"/>
+      </w:pPr>
+      <w:r>
+        <w:t>ret</w:t>
+      </w:r>
+      <w:r>
+        <w:tab/>
+      </w:r>
+    </w:p>
+    <w:p>
+      <w:pPr>
+        <w:pStyle w:val="ListParagraph"/>
+        <w:numPr>
+          <w:ilvl w:val="0"/>
+          <w:numId w:val="1"/>
+        </w:numPr>
+      </w:pPr>
+      <w:r>
+        <w:t>Calling the kernel overview: -</w:t>
+      </w:r>
+    </w:p>
+    <w:p>
+      <w:pPr>
+        <w:pStyle w:val="ListParagraph"/>
+        <w:numPr>
+          <w:ilvl w:val="1"/>
+          <w:numId w:val="1"/>
+        </w:numPr>
+      </w:pPr>
+      <w:r>
+        <w:t>The processor pushes the same info we pushed to get into user land in the first place to the stack.</w:t>
+      </w:r>
+    </w:p>
+    <w:p>
+      <w:pPr>
+        <w:pStyle w:val="ListParagraph"/>
+        <w:numPr>
+          <w:ilvl w:val="1"/>
+          <w:numId w:val="1"/>
+        </w:numPr>
+      </w:pPr>
+      <w:r>
+        <w:t>Interrupt 0x80 kernel routine begins execution, the cmd number is extracted from the EAX reds.</w:t>
+      </w:r>
+    </w:p>
+    <w:p>
+      <w:pPr>
+        <w:pStyle w:val="ListParagraph"/>
+        <w:numPr>
+          <w:ilvl w:val="1"/>
+          <w:numId w:val="1"/>
+        </w:numPr>
+      </w:pPr>
+      <w:r>
+        <w:t>The C interrupt handler for 0x80 is called.</w:t>
+      </w:r>
+    </w:p>
+    <w:p>
+      <w:pPr>
+        <w:pStyle w:val="ListParagraph"/>
+        <w:numPr>
+          <w:ilvl w:val="1"/>
+          <w:numId w:val="1"/>
+        </w:numPr>
+      </w:pPr>
+      <w:r>
+        <w:t>The task that executed the interrupt has its sate saved, all regs for that task are saved in the tasks regs structure. These are extracted from the interrupt fram.</w:t>
+      </w:r>
+    </w:p>
+    <w:p>
+      <w:pPr>
+        <w:pStyle w:val="ListParagraph"/>
+        <w:numPr>
+          <w:ilvl w:val="1"/>
+          <w:numId w:val="1"/>
+        </w:numPr>
+      </w:pPr>
+      <w:r>
+        <w:t>Execution flow is passed to the correct handler for the cmd number that was provided to the kernel in the EAX regs.</w:t>
+      </w:r>
+    </w:p>
+    <w:p>
+      <w:pPr>
+        <w:pStyle w:val="ListParagraph"/>
+        <w:numPr>
+          <w:ilvl w:val="1"/>
+          <w:numId w:val="1"/>
+        </w:numPr>
+      </w:pPr>
+      <w:r>
+        <w:t>Kernel does the action that it was instructed to do from the user land. i.e print to the screen.</w:t>
+      </w:r>
+    </w:p>
+    <w:p>
+      <w:pPr>
+        <w:pStyle w:val="ListParagraph"/>
+        <w:numPr>
+          <w:ilvl w:val="1"/>
+          <w:numId w:val="1"/>
+        </w:numPr>
+      </w:pPr>
+      <w:r>
+        <w:t>Kernel cmd handler returns a value.</w:t>
+      </w:r>
+    </w:p>
+    <w:p>
+      <w:pPr>
+        <w:pStyle w:val="ListParagraph"/>
+        <w:numPr>
+          <w:ilvl w:val="1"/>
+          <w:numId w:val="1"/>
+        </w:numPr>
+      </w:pPr>
+      <w:r>
+        <w:t>Execution continues after the user lands “int 0x80” instruction.</w:t>
+      </w:r>
+    </w:p>
+    <w:p>
+      <w:pPr>
+        <w:pStyle w:val="ListParagraph"/>
+        <w:numPr>
+          <w:ilvl w:val="1"/>
+          <w:numId w:val="1"/>
+        </w:numPr>
+      </w:pPr>
+      <w:r>
+        <w:t>The EAX reg is populated with the return result from the kernel.</w:t>
       </w:r>
     </w:p>
     <w:p>

</xml_diff>